<commit_message>
Various minor updates, maybe some should actually be discarded.
</commit_message>
<xml_diff>
--- a/2021/doubt/main.docx
+++ b/2021/doubt/main.docx
@@ -369,14 +369,17 @@
     </w:p>
     <w:bookmarkEnd w:id="29"/>
     <w:sectPr>
+      <w:footerReference r:id="rId9" w:type="default"/>
+      <w:footerReference r:id="rId10" w:type="first"/>
       <w:footnotePr>
         <w:numFmt w:val="decimal"/>
       </w:footnotePr>
       <w:type w:val="nextPage"/>
       <w:pgSz w:h="15840" w:w="12240"/>
-      <w:pgMar w:bottom="1440" w:footer="0" w:gutter="0" w:header="0" w:left="1440" w:right="1440" w:top="1440"/>
+      <w:pgMar w:bottom="1921" w:footer="1440" w:gutter="0" w:header="0" w:left="1440" w:right="1440" w:top="1440"/>
       <w:pgNumType w:fmt="decimal"/>
       <w:formProt w:val="false"/>
+      <w:titlePg/>
       <w:textDirection w:val="lrTb"/>
       <w:docGrid w:charSpace="0" w:linePitch="100" w:type="default"/>
     </w:sectPr>
@@ -386,6 +389,55 @@
 
 <file path=word/comments.xml><?xml version="1.0" encoding="utf-8"?>
 <w:comments xmlns:w="http://schemas.openxmlformats.org/wordprocessingml/2006/main" xmlns:m="http://schemas.openxmlformats.org/officeDocument/2006/math" xmlns:r="http://schemas.openxmlformats.org/officeDocument/2006/relationships" xmlns:o="urn:schemas-microsoft-com:office:office" xmlns:v="urn:schemas-microsoft-com:vml" xmlns:w10="urn:schemas-microsoft-com:office:word" xmlns:a="http://schemas.openxmlformats.org/drawingml/2006/main" xmlns:pic="http://schemas.openxmlformats.org/drawingml/2006/picture" xmlns:wp="http://schemas.openxmlformats.org/drawingml/2006/wordprocessingDrawing"/>
+</file>
+
+<file path=word/footer1.xml><?xml version="1.0" encoding="utf-8"?>
+<w:ftr xmlns:o="urn:schemas-microsoft-com:office:office" xmlns:r="http://schemas.openxmlformats.org/officeDocument/2006/relationships" xmlns:v="urn:schemas-microsoft-com:vml" xmlns:w="http://schemas.openxmlformats.org/wordprocessingml/2006/main" xmlns:w10="urn:schemas-microsoft-com:office:word" xmlns:wp="http://schemas.openxmlformats.org/drawingml/2006/wordprocessingDrawing" xmlns:wps="http://schemas.microsoft.com/office/word/2010/wordprocessingShape" xmlns:wpg="http://schemas.microsoft.com/office/word/2010/wordprocessingGroup" xmlns:mc="http://schemas.openxmlformats.org/markup-compatibility/2006" xmlns:wp14="http://schemas.microsoft.com/office/word/2010/wordprocessingDrawing" xmlns:w14="http://schemas.microsoft.com/office/word/2010/wordml" mc:Ignorable="w14 wp14">
+  <w:p>
+    <w:pPr>
+      <w:pStyle w:val="Footer"/>
+      <w:spacing w:before="0" w:after="200"/>
+      <w:jc w:val="right"/>
+      <w:rPr/>
+    </w:pPr>
+    <w:r>
+      <w:rPr/>
+      <w:fldChar w:fldCharType="begin"/>
+    </w:r>
+    <w:r>
+      <w:rPr/>
+      <w:instrText> PAGE </w:instrText>
+    </w:r>
+    <w:r>
+      <w:rPr/>
+      <w:fldChar w:fldCharType="separate"/>
+    </w:r>
+    <w:r>
+      <w:rPr/>
+      <w:t>2</w:t>
+    </w:r>
+    <w:r>
+      <w:rPr/>
+      <w:fldChar w:fldCharType="end"/>
+    </w:r>
+  </w:p>
+</w:ftr>
+</file>
+
+<file path=word/footer2.xml><?xml version="1.0" encoding="utf-8"?>
+<w:ftr xmlns:o="urn:schemas-microsoft-com:office:office" xmlns:r="http://schemas.openxmlformats.org/officeDocument/2006/relationships" xmlns:v="urn:schemas-microsoft-com:vml" xmlns:w="http://schemas.openxmlformats.org/wordprocessingml/2006/main" xmlns:w10="urn:schemas-microsoft-com:office:word" xmlns:wp="http://schemas.openxmlformats.org/drawingml/2006/wordprocessingDrawing" xmlns:wps="http://schemas.microsoft.com/office/word/2010/wordprocessingShape" xmlns:wpg="http://schemas.microsoft.com/office/word/2010/wordprocessingGroup" xmlns:mc="http://schemas.openxmlformats.org/markup-compatibility/2006" xmlns:wp14="http://schemas.microsoft.com/office/word/2010/wordprocessingDrawing" xmlns:w14="http://schemas.microsoft.com/office/word/2010/wordml" mc:Ignorable="w14 wp14">
+  <w:p>
+    <w:pPr>
+      <w:pStyle w:val="Footer"/>
+      <w:suppressLineNumbers/>
+      <w:spacing w:before="0" w:after="200"/>
+      <w:rPr/>
+    </w:pPr>
+    <w:r>
+      <w:rPr/>
+    </w:r>
+  </w:p>
+</w:ftr>
 </file>
 
 <file path=word/footnotes.xml><?xml version="1.0" encoding="utf-8"?>
@@ -550,7 +602,6 @@
     <w:rPrDefault>
       <w:rPr>
         <w:rFonts w:ascii="Cambria" w:asciiTheme="minorHAnsi" w:cs="" w:cstheme="minorBidi" w:eastAsia="Cambria" w:eastAsiaTheme="minorHAnsi" w:hAnsi="Cambria" w:hAnsiTheme="minorHAnsi"/>
-        <w:sz w:val="24"/>
         <w:szCs w:val="24"/>
         <w:lang w:bidi="ar-SA" w:eastAsia="en-US" w:val="en-US"/>
       </w:rPr>
@@ -567,6 +618,7 @@
     <w:qFormat/>
     <w:pPr>
       <w:widowControl/>
+      <w:suppressAutoHyphens w:val="true"/>
       <w:bidi w:val="0"/>
       <w:spacing w:after="200" w:before="0"/>
       <w:jc w:val="left"/>
@@ -908,6 +960,7 @@
     <w:qFormat/>
     <w:pPr>
       <w:spacing w:after="36" w:before="36"/>
+      <w:contextualSpacing/>
     </w:pPr>
     <w:rPr/>
   </w:style>
@@ -955,6 +1008,7 @@
       <w:keepNext w:val="true"/>
       <w:keepLines/>
       <w:widowControl/>
+      <w:suppressAutoHyphens w:val="true"/>
       <w:bidi w:val="0"/>
       <w:spacing w:after="200" w:before="0"/>
       <w:jc w:val="center"/>
@@ -976,6 +1030,7 @@
       <w:keepNext w:val="true"/>
       <w:keepLines/>
       <w:widowControl/>
+      <w:suppressAutoHyphens w:val="true"/>
       <w:bidi w:val="0"/>
       <w:spacing w:after="200" w:before="0"/>
       <w:jc w:val="center"/>
@@ -1020,8 +1075,9 @@
     <w:unhideWhenUsed/>
     <w:qFormat/>
     <w:pPr>
-      <w:spacing w:after="100" w:before="100"/>
+      <w:spacing w:after="100" w:before="100" w:line="240" w:lineRule="auto"/>
       <w:ind w:hanging="0" w:left="480" w:right="480"/>
+      <w:contextualSpacing/>
     </w:pPr>
     <w:rPr/>
   </w:style>
@@ -1109,11 +1165,34 @@
       <w:color w:themeColor="accent1" w:themeShade="bf" w:val="365F91"/>
     </w:rPr>
   </w:style>
-  <w:style w:styleId="FirstLineIndent" w:type="paragraph">
-    <w:name w:val="Body Text First Indent"/>
+  <w:style w:styleId="TextBodyIndent" w:type="paragraph">
+    <w:name w:val="Body Text Indent"/>
     <w:basedOn w:val="TextBody"/>
-    <w:pPr>
-      <w:ind w:firstLine="283"/>
+    <w:qFormat/>
+    <w:pPr>
+      <w:ind w:firstLine="283" w:left="0" w:right="0"/>
+    </w:pPr>
+    <w:rPr/>
+  </w:style>
+  <w:style w:styleId="HeaderandFooter" w:type="paragraph">
+    <w:name w:val="Header and Footer"/>
+    <w:basedOn w:val="Normal"/>
+    <w:qFormat/>
+    <w:pPr>
+      <w:suppressLineNumbers/>
+      <w:tabs>
+        <w:tab w:pos="720" w:val="clear"/>
+        <w:tab w:leader="none" w:pos="4680" w:val="center"/>
+        <w:tab w:leader="none" w:pos="9360" w:val="right"/>
+      </w:tabs>
+    </w:pPr>
+    <w:rPr/>
+  </w:style>
+  <w:style w:styleId="Footer" w:type="paragraph">
+    <w:name w:val="Footer"/>
+    <w:basedOn w:val="HeaderandFooter"/>
+    <w:pPr>
+      <w:suppressLineNumbers/>
     </w:pPr>
     <w:rPr/>
   </w:style>

</xml_diff>